<commit_message>
update to doc based on latest UI
</commit_message>
<xml_diff>
--- a/docs/migrantsaviours-solution-document.docx
+++ b/docs/migrantsaviours-solution-document.docx
@@ -327,7 +327,7 @@
                   </wp:anchor>
                 </w:drawing>
               </mc:Choice>
-              <mc:Fallback xmlns:cx="http://schemas.microsoft.com/office/drawing/2014/chartex" xmlns:cx1="http://schemas.microsoft.com/office/drawing/2015/9/8/chartex" xmlns:w16se="http://schemas.microsoft.com/office/word/2015/wordml/symex">
+              <mc:Fallback xmlns:w16se="http://schemas.microsoft.com/office/word/2015/wordml/symex" xmlns:cx1="http://schemas.microsoft.com/office/drawing/2015/9/8/chartex" xmlns:cx="http://schemas.microsoft.com/office/drawing/2014/chartex">
                 <w:pict>
                   <v:group w14:anchorId="7EED2E7D" id="Group 149" o:spid="_x0000_s1026" style="position:absolute;margin-left:0;margin-top:0;width:8in;height:95.7pt;z-index:251678720;mso-width-percent:941;mso-height-percent:121;mso-top-percent:23;mso-position-horizontal:center;mso-position-horizontal-relative:page;mso-position-vertical-relative:page;mso-width-percent:941;mso-height-percent:121;mso-top-percent:23" coordorigin="" coordsize="73152,12161" o:gfxdata="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">
                     <v:shape id="Rectangle 51" o:spid="_x0000_s1027" style="position:absolute;width:73152;height:11303;visibility:visible;mso-wrap-style:square;v-text-anchor:middle" coordsize="7312660,1129665" o:gfxdata="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" path="m,l7312660,r,1129665l3619500,733425,,1091565,,xe" fillcolor="#5b9bd5 [3204]" stroked="f" strokeweight="1pt">
@@ -2356,7 +2356,23 @@
           <w:sz w:val="24"/>
           <w:lang w:val="en-US"/>
         </w:rPr>
-        <w:t>Release Date: June 6, 2020</w:t>
+        <w:t xml:space="preserve">Release Date: June </w:t>
+      </w:r>
+      <w:r>
+        <w:rPr>
+          <w:rStyle w:val="Strong"/>
+          <w:sz w:val="24"/>
+          <w:lang w:val="en-US"/>
+        </w:rPr>
+        <w:t>7</w:t>
+      </w:r>
+      <w:r>
+        <w:rPr>
+          <w:rStyle w:val="Strong"/>
+          <w:sz w:val="24"/>
+          <w:lang w:val="en-US"/>
+        </w:rPr>
+        <w:t>, 2020</w:t>
       </w:r>
     </w:p>
     <w:p>
@@ -3081,7 +3097,23 @@
           <w:sz w:val="24"/>
           <w:lang w:val="en-IN"/>
         </w:rPr>
-        <w:t>Use of all popular communication tools for Migrant Labourer onboarding.</w:t>
+        <w:t xml:space="preserve">Use of all popular communication tools for Migrant Labourer </w:t>
+      </w:r>
+      <w:r>
+        <w:rPr>
+          <w:rFonts w:cstheme="minorHAnsi"/>
+          <w:sz w:val="24"/>
+          <w:lang w:val="en-IN"/>
+        </w:rPr>
+        <w:t>on boarding</w:t>
+      </w:r>
+      <w:r>
+        <w:rPr>
+          <w:rFonts w:cstheme="minorHAnsi"/>
+          <w:sz w:val="24"/>
+          <w:lang w:val="en-IN"/>
+        </w:rPr>
+        <w:t>.</w:t>
       </w:r>
     </w:p>
     <w:p>
@@ -3195,30 +3227,24 @@
           <w:lang w:val="en-IN"/>
         </w:rPr>
       </w:pPr>
-    </w:p>
-    <w:p>
-      <w:pPr>
-        <w:rPr>
-          <w:lang w:val="en-IN"/>
-        </w:rPr>
-      </w:pPr>
-    </w:p>
-    <w:p>
-      <w:pPr>
-        <w:rPr>
-          <w:lang w:val="en-IN"/>
-        </w:rPr>
-      </w:pPr>
       <w:r>
         <w:rPr>
           <w:noProof/>
           <w:lang w:val="en-IN" w:eastAsia="en-IN"/>
         </w:rPr>
         <w:drawing>
-          <wp:inline distT="0" distB="0" distL="0" distR="0" wp14:anchorId="30C0AF65" wp14:editId="11A48561">
-            <wp:extent cx="5760269" cy="5074920"/>
-            <wp:effectExtent l="19050" t="19050" r="12065" b="11430"/>
-            <wp:docPr id="12" name="Picture 12"/>
+          <wp:anchor distT="0" distB="0" distL="114300" distR="114300" simplePos="0" relativeHeight="251716608" behindDoc="0" locked="0" layoutInCell="1" allowOverlap="1" wp14:anchorId="62784EC1" wp14:editId="5C7B1CBF">
+            <wp:simplePos x="0" y="0"/>
+            <wp:positionH relativeFrom="margin">
+              <wp:posOffset>-82550</wp:posOffset>
+            </wp:positionH>
+            <wp:positionV relativeFrom="paragraph">
+              <wp:posOffset>245956</wp:posOffset>
+            </wp:positionV>
+            <wp:extent cx="6282055" cy="4445000"/>
+            <wp:effectExtent l="19050" t="19050" r="23495" b="12700"/>
+            <wp:wrapTopAndBottom/>
+            <wp:docPr id="2" name="Picture 2"/>
             <wp:cNvGraphicFramePr>
               <a:graphicFrameLocks xmlns:a="http://schemas.openxmlformats.org/drawingml/2006/main" noChangeAspect="1"/>
             </wp:cNvGraphicFramePr>
@@ -3226,11 +3252,17 @@
               <a:graphicData uri="http://schemas.openxmlformats.org/drawingml/2006/picture">
                 <pic:pic xmlns:pic="http://schemas.openxmlformats.org/drawingml/2006/picture">
                   <pic:nvPicPr>
-                    <pic:cNvPr id="1" name=""/>
+                    <pic:cNvPr id="2" name="SL.png"/>
                     <pic:cNvPicPr/>
                   </pic:nvPicPr>
                   <pic:blipFill>
-                    <a:blip r:embed="rId12"/>
+                    <a:blip r:embed="rId12">
+                      <a:extLst>
+                        <a:ext uri="{28A0092B-C50C-407E-A947-70E740481C1C}">
+                          <a14:useLocalDpi xmlns:a14="http://schemas.microsoft.com/office/drawing/2010/main" val="0"/>
+                        </a:ext>
+                      </a:extLst>
+                    </a:blip>
                     <a:stretch>
                       <a:fillRect/>
                     </a:stretch>
@@ -3238,7 +3270,7 @@
                   <pic:spPr>
                     <a:xfrm>
                       <a:off x="0" y="0"/>
-                      <a:ext cx="5771024" cy="5084396"/>
+                      <a:ext cx="6282055" cy="4445000"/>
                     </a:xfrm>
                     <a:prstGeom prst="rect">
                       <a:avLst/>
@@ -3252,9 +3284,22 @@
                 </pic:pic>
               </a:graphicData>
             </a:graphic>
-          </wp:inline>
+            <wp14:sizeRelH relativeFrom="margin">
+              <wp14:pctWidth>0</wp14:pctWidth>
+            </wp14:sizeRelH>
+            <wp14:sizeRelV relativeFrom="margin">
+              <wp14:pctHeight>0</wp14:pctHeight>
+            </wp14:sizeRelV>
+          </wp:anchor>
         </w:drawing>
       </w:r>
+    </w:p>
+    <w:p>
+      <w:pPr>
+        <w:rPr>
+          <w:lang w:val="en-IN"/>
+        </w:rPr>
+      </w:pPr>
     </w:p>
     <w:p>
       <w:pPr>
@@ -3520,23 +3565,13 @@
       <w:r>
         <w:rPr>
           <w:noProof/>
-          <w:sz w:val="28"/>
-          <w:szCs w:val="28"/>
           <w:lang w:val="en-IN" w:eastAsia="en-IN"/>
         </w:rPr>
         <w:drawing>
-          <wp:anchor distT="0" distB="0" distL="114300" distR="114300" simplePos="0" relativeHeight="251711488" behindDoc="0" locked="0" layoutInCell="1" allowOverlap="1" wp14:anchorId="417DF8A5" wp14:editId="6AE468E7">
-            <wp:simplePos x="0" y="0"/>
-            <wp:positionH relativeFrom="margin">
-              <wp:align>left</wp:align>
-            </wp:positionH>
-            <wp:positionV relativeFrom="page">
-              <wp:posOffset>3674110</wp:posOffset>
-            </wp:positionV>
-            <wp:extent cx="6282055" cy="2547620"/>
-            <wp:effectExtent l="19050" t="19050" r="23495" b="24130"/>
-            <wp:wrapTopAndBottom/>
-            <wp:docPr id="16" name="Picture 16"/>
+          <wp:inline distT="0" distB="0" distL="0" distR="0" wp14:anchorId="2965DD7A" wp14:editId="288B2E8F">
+            <wp:extent cx="6273580" cy="2790825"/>
+            <wp:effectExtent l="0" t="0" r="0" b="0"/>
+            <wp:docPr id="5" name="Picture 5"/>
             <wp:cNvGraphicFramePr>
               <a:graphicFrameLocks xmlns:a="http://schemas.openxmlformats.org/drawingml/2006/main" noChangeAspect="1"/>
             </wp:cNvGraphicFramePr>
@@ -3544,81 +3579,40 @@
               <a:graphicData uri="http://schemas.openxmlformats.org/drawingml/2006/picture">
                 <pic:pic xmlns:pic="http://schemas.openxmlformats.org/drawingml/2006/picture">
                   <pic:nvPicPr>
-                    <pic:cNvPr id="16" name="image.png"/>
+                    <pic:cNvPr id="1" name=""/>
                     <pic:cNvPicPr/>
                   </pic:nvPicPr>
-                  <pic:blipFill rotWithShape="1">
-                    <a:blip r:embed="rId14">
-                      <a:extLst>
-                        <a:ext uri="{28A0092B-C50C-407E-A947-70E740481C1C}">
-                          <a14:useLocalDpi xmlns:a14="http://schemas.microsoft.com/office/drawing/2010/main" val="0"/>
-                        </a:ext>
-                      </a:extLst>
-                    </a:blip>
-                    <a:srcRect b="21323"/>
-                    <a:stretch/>
+                  <pic:blipFill>
+                    <a:blip r:embed="rId14"/>
+                    <a:stretch>
+                      <a:fillRect/>
+                    </a:stretch>
                   </pic:blipFill>
-                  <pic:spPr bwMode="auto">
+                  <pic:spPr>
                     <a:xfrm>
                       <a:off x="0" y="0"/>
-                      <a:ext cx="6282055" cy="2547620"/>
+                      <a:ext cx="6273580" cy="2790825"/>
                     </a:xfrm>
                     <a:prstGeom prst="rect">
                       <a:avLst/>
                     </a:prstGeom>
-                    <a:ln>
-                      <a:solidFill>
-                        <a:schemeClr val="accent1"/>
-                      </a:solidFill>
-                    </a:ln>
-                    <a:extLst>
-                      <a:ext uri="{53640926-AAD7-44D8-BBD7-CCE9431645EC}">
-                        <a14:shadowObscured xmlns:a14="http://schemas.microsoft.com/office/drawing/2010/main"/>
-                      </a:ext>
-                    </a:extLst>
                   </pic:spPr>
                 </pic:pic>
               </a:graphicData>
             </a:graphic>
-            <wp14:sizeRelH relativeFrom="margin">
-              <wp14:pctWidth>0</wp14:pctWidth>
-            </wp14:sizeRelH>
-            <wp14:sizeRelV relativeFrom="margin">
-              <wp14:pctHeight>0</wp14:pctHeight>
-            </wp14:sizeRelV>
-          </wp:anchor>
+          </wp:inline>
         </w:drawing>
       </w:r>
-    </w:p>
-    <w:p>
-      <w:pPr>
-        <w:jc w:val="both"/>
-        <w:rPr>
-          <w:sz w:val="28"/>
-          <w:szCs w:val="28"/>
-          <w:lang w:val="en-IN"/>
-        </w:rPr>
-      </w:pPr>
       <w:r>
         <w:rPr>
           <w:noProof/>
-          <w:sz w:val="28"/>
-          <w:szCs w:val="28"/>
           <w:lang w:val="en-IN" w:eastAsia="en-IN"/>
         </w:rPr>
         <w:drawing>
-          <wp:anchor distT="0" distB="0" distL="114300" distR="114300" simplePos="0" relativeHeight="251710464" behindDoc="0" locked="0" layoutInCell="1" allowOverlap="1" wp14:anchorId="2B4D159B" wp14:editId="103A6575">
-            <wp:simplePos x="0" y="0"/>
-            <wp:positionH relativeFrom="margin">
-              <wp:align>left</wp:align>
-            </wp:positionH>
-            <wp:positionV relativeFrom="page">
-              <wp:posOffset>6536055</wp:posOffset>
-            </wp:positionV>
-            <wp:extent cx="6298565" cy="3462655"/>
-            <wp:effectExtent l="19050" t="19050" r="26035" b="23495"/>
-            <wp:wrapTopAndBottom/>
-            <wp:docPr id="14" name="Picture 14"/>
+          <wp:inline distT="0" distB="0" distL="0" distR="0" wp14:anchorId="7BA7A703" wp14:editId="7F4829EC">
+            <wp:extent cx="6217920" cy="3570136"/>
+            <wp:effectExtent l="0" t="0" r="0" b="0"/>
+            <wp:docPr id="6" name="Picture 6"/>
             <wp:cNvGraphicFramePr>
               <a:graphicFrameLocks xmlns:a="http://schemas.openxmlformats.org/drawingml/2006/main" noChangeAspect="1"/>
             </wp:cNvGraphicFramePr>
@@ -3626,53 +3620,29 @@
               <a:graphicData uri="http://schemas.openxmlformats.org/drawingml/2006/picture">
                 <pic:pic xmlns:pic="http://schemas.openxmlformats.org/drawingml/2006/picture">
                   <pic:nvPicPr>
-                    <pic:cNvPr id="14" name="image (1).png"/>
+                    <pic:cNvPr id="1" name=""/>
                     <pic:cNvPicPr/>
                   </pic:nvPicPr>
-                  <pic:blipFill rotWithShape="1">
-                    <a:blip r:embed="rId15">
-                      <a:extLst>
-                        <a:ext uri="{28A0092B-C50C-407E-A947-70E740481C1C}">
-                          <a14:useLocalDpi xmlns:a14="http://schemas.microsoft.com/office/drawing/2010/main" val="0"/>
-                        </a:ext>
-                      </a:extLst>
-                    </a:blip>
-                    <a:srcRect t="221" b="9076"/>
-                    <a:stretch/>
+                  <pic:blipFill>
+                    <a:blip r:embed="rId15"/>
+                    <a:stretch>
+                      <a:fillRect/>
+                    </a:stretch>
                   </pic:blipFill>
-                  <pic:spPr bwMode="auto">
+                  <pic:spPr>
                     <a:xfrm>
                       <a:off x="0" y="0"/>
-                      <a:ext cx="6298565" cy="3462655"/>
+                      <a:ext cx="6226650" cy="3575148"/>
                     </a:xfrm>
                     <a:prstGeom prst="rect">
                       <a:avLst/>
                     </a:prstGeom>
-                    <a:ln>
-                      <a:solidFill>
-                        <a:schemeClr val="accent1"/>
-                      </a:solidFill>
-                    </a:ln>
-                    <a:extLst>
-                      <a:ext uri="{53640926-AAD7-44D8-BBD7-CCE9431645EC}">
-                        <a14:shadowObscured xmlns:a14="http://schemas.microsoft.com/office/drawing/2010/main"/>
-                      </a:ext>
-                    </a:extLst>
                   </pic:spPr>
                 </pic:pic>
               </a:graphicData>
             </a:graphic>
-            <wp14:sizeRelH relativeFrom="margin">
-              <wp14:pctWidth>0</wp14:pctWidth>
-            </wp14:sizeRelH>
-            <wp14:sizeRelV relativeFrom="margin">
-              <wp14:pctHeight>0</wp14:pctHeight>
-            </wp14:sizeRelV>
-          </wp:anchor>
+          </wp:inline>
         </w:drawing>
-      </w:r>
-      <w:r>
-        <w:br w:type="page"/>
       </w:r>
     </w:p>
     <w:p>
@@ -4821,7 +4791,35 @@
           <w:sz w:val="24"/>
           <w:lang w:val="en-IN"/>
         </w:rPr>
-        <w:t>, Adhar Integration, OCR APIs</w:t>
+        <w:t>, A</w:t>
+      </w:r>
+      <w:r>
+        <w:rPr>
+          <w:sz w:val="24"/>
+          <w:lang w:val="en-IN"/>
+        </w:rPr>
+        <w:t>a</w:t>
+      </w:r>
+      <w:r>
+        <w:rPr>
+          <w:sz w:val="24"/>
+          <w:lang w:val="en-IN"/>
+        </w:rPr>
+        <w:t>dh</w:t>
+      </w:r>
+      <w:r>
+        <w:rPr>
+          <w:sz w:val="24"/>
+          <w:lang w:val="en-IN"/>
+        </w:rPr>
+        <w:t>a</w:t>
+      </w:r>
+      <w:r>
+        <w:rPr>
+          <w:sz w:val="24"/>
+          <w:lang w:val="en-IN"/>
+        </w:rPr>
+        <w:t>ar Integration, OCR APIs</w:t>
       </w:r>
     </w:p>
     <w:p>
@@ -4840,23 +4838,82 @@
       </w:r>
       <w:bookmarkEnd w:id="13"/>
     </w:p>
-    <w:p>
-      <w:pPr>
-        <w:rPr>
-          <w:sz w:val="24"/>
-          <w:lang w:val="en-IN"/>
-        </w:rPr>
-      </w:pPr>
-      <w:hyperlink r:id="rId25" w:history="1">
-        <w:r>
-          <w:rPr>
-            <w:rStyle w:val="Hyperlink"/>
-            <w:sz w:val="24"/>
-            <w:lang w:val="en-IN"/>
-          </w:rPr>
-          <w:t>https://www.youtube.com/watch?v=lqX6Yjs_LVc</w:t>
-        </w:r>
-      </w:hyperlink>
+    <w:bookmarkStart w:id="14" w:name="_GoBack"/>
+    <w:bookmarkEnd w:id="14"/>
+    <w:p>
+      <w:pPr>
+        <w:pStyle w:val="Heading1"/>
+        <w:rPr>
+          <w:lang w:val="en-IN"/>
+        </w:rPr>
+      </w:pPr>
+      <w:r>
+        <w:rPr>
+          <w:rFonts w:ascii="Segoe UI" w:hAnsi="Segoe UI" w:cs="Segoe UI"/>
+          <w:sz w:val="20"/>
+          <w:szCs w:val="20"/>
+        </w:rPr>
+        <w:fldChar w:fldCharType="begin"/>
+      </w:r>
+      <w:r>
+        <w:rPr>
+          <w:rFonts w:ascii="Segoe UI" w:hAnsi="Segoe UI" w:cs="Segoe UI"/>
+          <w:sz w:val="20"/>
+          <w:szCs w:val="20"/>
+        </w:rPr>
+        <w:instrText xml:space="preserve"> HYPERLINK "</w:instrText>
+      </w:r>
+      <w:r>
+        <w:rPr>
+          <w:rFonts w:ascii="Segoe UI" w:hAnsi="Segoe UI" w:cs="Segoe UI"/>
+          <w:sz w:val="20"/>
+          <w:szCs w:val="20"/>
+        </w:rPr>
+        <w:instrText>https://youtu.be/JDTYbiZbmWA</w:instrText>
+      </w:r>
+      <w:r>
+        <w:rPr>
+          <w:rFonts w:ascii="Segoe UI" w:hAnsi="Segoe UI" w:cs="Segoe UI"/>
+          <w:sz w:val="20"/>
+          <w:szCs w:val="20"/>
+        </w:rPr>
+        <w:instrText xml:space="preserve">" </w:instrText>
+      </w:r>
+      <w:r>
+        <w:rPr>
+          <w:rFonts w:ascii="Segoe UI" w:hAnsi="Segoe UI" w:cs="Segoe UI"/>
+          <w:sz w:val="20"/>
+          <w:szCs w:val="20"/>
+        </w:rPr>
+        <w:fldChar w:fldCharType="separate"/>
+      </w:r>
+      <w:r>
+        <w:rPr>
+          <w:rStyle w:val="Hyperlink"/>
+          <w:rFonts w:ascii="Segoe UI" w:hAnsi="Segoe UI" w:cs="Segoe UI"/>
+          <w:sz w:val="20"/>
+          <w:szCs w:val="20"/>
+        </w:rPr>
+        <w:t>https://youtu.be/JDTYbiZbmWA</w:t>
+      </w:r>
+      <w:r>
+        <w:rPr>
+          <w:rFonts w:ascii="Segoe UI" w:hAnsi="Segoe UI" w:cs="Segoe UI"/>
+          <w:sz w:val="20"/>
+          <w:szCs w:val="20"/>
+        </w:rPr>
+        <w:fldChar w:fldCharType="end"/>
+      </w:r>
+    </w:p>
+    <w:p>
+      <w:pPr>
+        <w:autoSpaceDE w:val="0"/>
+        <w:autoSpaceDN w:val="0"/>
+        <w:spacing w:after="0" w:line="240" w:lineRule="auto"/>
+        <w:rPr>
+          <w:lang w:val="en-IN"/>
+        </w:rPr>
+      </w:pPr>
     </w:p>
     <w:p>
       <w:pPr>
@@ -4866,14 +4923,14 @@
           <w:lang w:val="en-IN"/>
         </w:rPr>
       </w:pPr>
-      <w:bookmarkStart w:id="14" w:name="_Toc42360756"/>
+      <w:bookmarkStart w:id="15" w:name="_Toc42360756"/>
       <w:r>
         <w:rPr>
           <w:lang w:val="en-IN"/>
         </w:rPr>
         <w:t>GITHUB LINK</w:t>
       </w:r>
-      <w:bookmarkEnd w:id="14"/>
+      <w:bookmarkEnd w:id="15"/>
     </w:p>
     <w:p>
       <w:pPr>
@@ -4884,15 +4941,17 @@
           <w:lang w:val="en-US"/>
         </w:rPr>
       </w:pPr>
-      <w:hyperlink r:id="rId26" w:history="1">
+      <w:hyperlink r:id="rId25" w:history="1">
         <w:r>
+          <w:rPr>
+            <w:lang w:val="en-US"/>
+          </w:rPr>
           <w:t xml:space="preserve"> </w:t>
         </w:r>
-        <w:bookmarkStart w:id="15" w:name="_GoBack"/>
-        <w:bookmarkEnd w:id="15"/>
         <w:r>
           <w:rPr>
             <w:rStyle w:val="Hyperlink"/>
+            <w:lang w:val="en-US"/>
           </w:rPr>
           <w:t>https://github.com/migrantwarriors/migrant-saviours.git</w:t>
         </w:r>
@@ -5194,7 +5253,7 @@
                     <pic:cNvPicPr/>
                   </pic:nvPicPr>
                   <pic:blipFill>
-                    <a:blip r:embed="rId27" cstate="print">
+                    <a:blip r:embed="rId26" cstate="print">
                       <a:extLst>
                         <a:ext uri="{28A0092B-C50C-407E-A947-70E740481C1C}">
                           <a14:useLocalDpi xmlns:a14="http://schemas.microsoft.com/office/drawing/2010/main" val="0"/>
@@ -5270,7 +5329,7 @@
                     <pic:cNvPicPr/>
                   </pic:nvPicPr>
                   <pic:blipFill>
-                    <a:blip r:embed="rId28">
+                    <a:blip r:embed="rId27">
                       <a:extLst>
                         <a:ext uri="{28A0092B-C50C-407E-A947-70E740481C1C}">
                           <a14:useLocalDpi xmlns:a14="http://schemas.microsoft.com/office/drawing/2010/main" val="0"/>
@@ -5413,7 +5472,7 @@
         </w:rPr>
         <w:tab/>
       </w:r>
-      <w:hyperlink r:id="rId29" w:history="1">
+      <w:hyperlink r:id="rId28" w:history="1">
         <w:r>
           <w:rPr>
             <w:rStyle w:val="Hyperlink"/>
@@ -5462,7 +5521,7 @@
         </w:rPr>
         <w:tab/>
       </w:r>
-      <w:hyperlink r:id="rId30" w:history="1">
+      <w:hyperlink r:id="rId29" w:history="1">
         <w:r>
           <w:rPr>
             <w:rStyle w:val="Hyperlink"/>
@@ -5506,7 +5565,7 @@
         </w:rPr>
         <w:tab/>
       </w:r>
-      <w:hyperlink r:id="rId31" w:history="1">
+      <w:hyperlink r:id="rId30" w:history="1">
         <w:r>
           <w:rPr>
             <w:rStyle w:val="Hyperlink"/>
@@ -5559,7 +5618,7 @@
         </w:rPr>
         <w:tab/>
       </w:r>
-      <w:hyperlink r:id="rId32" w:history="1">
+      <w:hyperlink r:id="rId31" w:history="1">
         <w:r>
           <w:rPr>
             <w:rStyle w:val="Hyperlink"/>
@@ -5613,7 +5672,7 @@
         </w:rPr>
         <w:tab/>
       </w:r>
-      <w:hyperlink r:id="rId33" w:history="1">
+      <w:hyperlink r:id="rId32" w:history="1">
         <w:r>
           <w:rPr>
             <w:rStyle w:val="Hyperlink"/>
@@ -5647,7 +5706,7 @@
         </w:rPr>
         <w:tab/>
       </w:r>
-      <w:hyperlink r:id="rId34" w:history="1">
+      <w:hyperlink r:id="rId33" w:history="1">
         <w:r>
           <w:rPr>
             <w:rStyle w:val="Hyperlink"/>
@@ -5716,7 +5775,7 @@
         </w:rPr>
         <w:tab/>
       </w:r>
-      <w:hyperlink r:id="rId35" w:history="1">
+      <w:hyperlink r:id="rId34" w:history="1">
         <w:r>
           <w:rPr>
             <w:rStyle w:val="Hyperlink"/>
@@ -5750,7 +5809,7 @@
         </w:rPr>
         <w:tab/>
       </w:r>
-      <w:hyperlink r:id="rId36" w:history="1">
+      <w:hyperlink r:id="rId35" w:history="1">
         <w:r>
           <w:rPr>
             <w:rStyle w:val="Hyperlink"/>
@@ -5762,10 +5821,10 @@
       </w:hyperlink>
     </w:p>
     <w:sectPr>
-      <w:headerReference w:type="even" r:id="rId37"/>
-      <w:headerReference w:type="default" r:id="rId38"/>
-      <w:footerReference w:type="default" r:id="rId39"/>
-      <w:headerReference w:type="first" r:id="rId40"/>
+      <w:headerReference w:type="even" r:id="rId36"/>
+      <w:headerReference w:type="default" r:id="rId37"/>
+      <w:footerReference w:type="default" r:id="rId38"/>
+      <w:headerReference w:type="first" r:id="rId39"/>
       <w:pgSz w:w="11906" w:h="16838"/>
       <w:pgMar w:top="1417" w:right="1417" w:bottom="1417" w:left="1417" w:header="708" w:footer="708" w:gutter="0"/>
       <w:pgNumType w:start="0"/>
@@ -8904,7 +8963,7 @@
 </file>
 
 <file path=customXml/itemProps2.xml><?xml version="1.0" encoding="utf-8"?>
-<ds:datastoreItem xmlns:ds="http://schemas.openxmlformats.org/officeDocument/2006/customXml" ds:itemID="{760A2B42-102F-440C-B5B7-4AA5A5DA0099}">
+<ds:datastoreItem xmlns:ds="http://schemas.openxmlformats.org/officeDocument/2006/customXml" ds:itemID="{76D59100-27DA-4E2A-B119-6966FD72B921}">
   <ds:schemaRefs>
     <ds:schemaRef ds:uri="http://schemas.openxmlformats.org/officeDocument/2006/bibliography"/>
   </ds:schemaRefs>

</xml_diff>

<commit_message>
Added solution roadmap diagram
</commit_message>
<xml_diff>
--- a/docs/migrantsaviours-solution-document.docx
+++ b/docs/migrantsaviours-solution-document.docx
@@ -327,7 +327,7 @@
                   </wp:anchor>
                 </w:drawing>
               </mc:Choice>
-              <mc:Fallback xmlns:w16se="http://schemas.microsoft.com/office/word/2015/wordml/symex" xmlns:cx1="http://schemas.microsoft.com/office/drawing/2015/9/8/chartex" xmlns:cx="http://schemas.microsoft.com/office/drawing/2014/chartex">
+              <mc:Fallback xmlns:cx="http://schemas.microsoft.com/office/drawing/2014/chartex" xmlns:cx1="http://schemas.microsoft.com/office/drawing/2015/9/8/chartex" xmlns:w16se="http://schemas.microsoft.com/office/word/2015/wordml/symex">
                 <w:pict>
                   <v:group w14:anchorId="7EED2E7D" id="Group 149" o:spid="_x0000_s1026" style="position:absolute;margin-left:0;margin-top:0;width:8in;height:95.7pt;z-index:251678720;mso-width-percent:941;mso-height-percent:121;mso-top-percent:23;mso-position-horizontal:center;mso-position-horizontal-relative:page;mso-position-vertical-relative:page;mso-width-percent:941;mso-height-percent:121;mso-top-percent:23" coordorigin="" coordsize="73152,12161" o:gfxdata="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">
                     <v:shape id="Rectangle 51" o:spid="_x0000_s1027" style="position:absolute;width:73152;height:11303;visibility:visible;mso-wrap-style:square;v-text-anchor:middle" coordsize="7312660,1129665" o:gfxdata="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" path="m,l7312660,r,1129665l3619500,733425,,1091565,,xe" fillcolor="#5b9bd5 [3204]" stroked="f" strokeweight="1pt">
@@ -2760,15 +2760,33 @@
           <w:sz w:val="24"/>
           <w:lang w:val="en-IN"/>
         </w:rPr>
-        <w:t xml:space="preserve"> along with personal and demographic details using UIDAI A</w:t>
-      </w:r>
+        <w:t xml:space="preserve"> along with personal and demographic details using UIDAI </w:t>
+      </w:r>
+      <w:proofErr w:type="spellStart"/>
       <w:r>
         <w:rPr>
           <w:rFonts w:cstheme="minorHAnsi"/>
           <w:sz w:val="24"/>
           <w:lang w:val="en-IN"/>
         </w:rPr>
-        <w:t>adhaar services, Google L</w:t>
+        <w:t>A</w:t>
+      </w:r>
+      <w:r>
+        <w:rPr>
+          <w:rFonts w:cstheme="minorHAnsi"/>
+          <w:sz w:val="24"/>
+          <w:lang w:val="en-IN"/>
+        </w:rPr>
+        <w:t>adhaar</w:t>
+      </w:r>
+      <w:proofErr w:type="spellEnd"/>
+      <w:r>
+        <w:rPr>
+          <w:rFonts w:cstheme="minorHAnsi"/>
+          <w:sz w:val="24"/>
+          <w:lang w:val="en-IN"/>
+        </w:rPr>
+        <w:t xml:space="preserve"> services, Google L</w:t>
       </w:r>
       <w:r>
         <w:rPr>
@@ -3872,7 +3890,23 @@
           <w:sz w:val="24"/>
           <w:lang w:val="en-IN"/>
         </w:rPr>
-        <w:t>Using OCR technique where user needs to upload Aadhaar card image</w:t>
+        <w:t xml:space="preserve">Using OCR technique where user needs to upload </w:t>
+      </w:r>
+      <w:proofErr w:type="spellStart"/>
+      <w:r>
+        <w:rPr>
+          <w:sz w:val="24"/>
+          <w:lang w:val="en-IN"/>
+        </w:rPr>
+        <w:t>Aadhaar</w:t>
+      </w:r>
+      <w:proofErr w:type="spellEnd"/>
+      <w:r>
+        <w:rPr>
+          <w:sz w:val="24"/>
+          <w:lang w:val="en-IN"/>
+        </w:rPr>
+        <w:t xml:space="preserve"> card image</w:t>
       </w:r>
     </w:p>
     <w:p>
@@ -4747,8 +4781,17 @@
           <w:sz w:val="24"/>
           <w:lang w:val="en-IN"/>
         </w:rPr>
-        <w:t>: MapBox</w:t>
-      </w:r>
+        <w:t xml:space="preserve">: </w:t>
+      </w:r>
+      <w:proofErr w:type="spellStart"/>
+      <w:r>
+        <w:rPr>
+          <w:sz w:val="24"/>
+          <w:lang w:val="en-IN"/>
+        </w:rPr>
+        <w:t>MapBox</w:t>
+      </w:r>
+      <w:proofErr w:type="spellEnd"/>
     </w:p>
     <w:p>
       <w:pPr>
@@ -4791,7 +4834,15 @@
           <w:sz w:val="24"/>
           <w:lang w:val="en-IN"/>
         </w:rPr>
-        <w:t>, A</w:t>
+        <w:t xml:space="preserve">, </w:t>
+      </w:r>
+      <w:proofErr w:type="spellStart"/>
+      <w:r>
+        <w:rPr>
+          <w:sz w:val="24"/>
+          <w:lang w:val="en-IN"/>
+        </w:rPr>
+        <w:t>A</w:t>
       </w:r>
       <w:r>
         <w:rPr>
@@ -4819,7 +4870,15 @@
           <w:sz w:val="24"/>
           <w:lang w:val="en-IN"/>
         </w:rPr>
-        <w:t>ar Integration, OCR APIs</w:t>
+        <w:t>ar</w:t>
+      </w:r>
+      <w:proofErr w:type="spellEnd"/>
+      <w:r>
+        <w:rPr>
+          <w:sz w:val="24"/>
+          <w:lang w:val="en-IN"/>
+        </w:rPr>
+        <w:t xml:space="preserve"> Integration, OCR APIs</w:t>
       </w:r>
     </w:p>
     <w:p>
@@ -4838,8 +4897,6 @@
       </w:r>
       <w:bookmarkEnd w:id="13"/>
     </w:p>
-    <w:bookmarkStart w:id="14" w:name="_GoBack"/>
-    <w:bookmarkEnd w:id="14"/>
     <w:p>
       <w:pPr>
         <w:pStyle w:val="Heading1"/>
@@ -4847,63 +4904,17 @@
           <w:lang w:val="en-IN"/>
         </w:rPr>
       </w:pPr>
-      <w:r>
-        <w:rPr>
-          <w:rFonts w:ascii="Segoe UI" w:hAnsi="Segoe UI" w:cs="Segoe UI"/>
-          <w:sz w:val="20"/>
-          <w:szCs w:val="20"/>
-        </w:rPr>
-        <w:fldChar w:fldCharType="begin"/>
-      </w:r>
-      <w:r>
-        <w:rPr>
-          <w:rFonts w:ascii="Segoe UI" w:hAnsi="Segoe UI" w:cs="Segoe UI"/>
-          <w:sz w:val="20"/>
-          <w:szCs w:val="20"/>
-        </w:rPr>
-        <w:instrText xml:space="preserve"> HYPERLINK "</w:instrText>
-      </w:r>
-      <w:r>
-        <w:rPr>
-          <w:rFonts w:ascii="Segoe UI" w:hAnsi="Segoe UI" w:cs="Segoe UI"/>
-          <w:sz w:val="20"/>
-          <w:szCs w:val="20"/>
-        </w:rPr>
-        <w:instrText>https://youtu.be/JDTYbiZbmWA</w:instrText>
-      </w:r>
-      <w:r>
-        <w:rPr>
-          <w:rFonts w:ascii="Segoe UI" w:hAnsi="Segoe UI" w:cs="Segoe UI"/>
-          <w:sz w:val="20"/>
-          <w:szCs w:val="20"/>
-        </w:rPr>
-        <w:instrText xml:space="preserve">" </w:instrText>
-      </w:r>
-      <w:r>
-        <w:rPr>
-          <w:rFonts w:ascii="Segoe UI" w:hAnsi="Segoe UI" w:cs="Segoe UI"/>
-          <w:sz w:val="20"/>
-          <w:szCs w:val="20"/>
-        </w:rPr>
-        <w:fldChar w:fldCharType="separate"/>
-      </w:r>
-      <w:r>
-        <w:rPr>
-          <w:rStyle w:val="Hyperlink"/>
-          <w:rFonts w:ascii="Segoe UI" w:hAnsi="Segoe UI" w:cs="Segoe UI"/>
-          <w:sz w:val="20"/>
-          <w:szCs w:val="20"/>
-        </w:rPr>
-        <w:t>https://youtu.be/JDTYbiZbmWA</w:t>
-      </w:r>
-      <w:r>
-        <w:rPr>
-          <w:rFonts w:ascii="Segoe UI" w:hAnsi="Segoe UI" w:cs="Segoe UI"/>
-          <w:sz w:val="20"/>
-          <w:szCs w:val="20"/>
-        </w:rPr>
-        <w:fldChar w:fldCharType="end"/>
-      </w:r>
+      <w:hyperlink r:id="rId25" w:history="1">
+        <w:r>
+          <w:rPr>
+            <w:rStyle w:val="Hyperlink"/>
+            <w:rFonts w:ascii="Segoe UI" w:hAnsi="Segoe UI" w:cs="Segoe UI"/>
+            <w:sz w:val="20"/>
+            <w:szCs w:val="20"/>
+          </w:rPr>
+          <w:t>https://youtu.be/JDTYbiZbmWA</w:t>
+        </w:r>
+      </w:hyperlink>
     </w:p>
     <w:p>
       <w:pPr>
@@ -4923,14 +4934,14 @@
           <w:lang w:val="en-IN"/>
         </w:rPr>
       </w:pPr>
-      <w:bookmarkStart w:id="15" w:name="_Toc42360756"/>
+      <w:bookmarkStart w:id="14" w:name="_Toc42360756"/>
       <w:r>
         <w:rPr>
           <w:lang w:val="en-IN"/>
         </w:rPr>
         <w:t>GITHUB LINK</w:t>
       </w:r>
-      <w:bookmarkEnd w:id="15"/>
+      <w:bookmarkEnd w:id="14"/>
     </w:p>
     <w:p>
       <w:pPr>
@@ -4941,7 +4952,7 @@
           <w:lang w:val="en-US"/>
         </w:rPr>
       </w:pPr>
-      <w:hyperlink r:id="rId25" w:history="1">
+      <w:hyperlink r:id="rId26" w:history="1">
         <w:r>
           <w:rPr>
             <w:lang w:val="en-US"/>
@@ -4965,7 +4976,7 @@
           <w:lang w:val="en-IN"/>
         </w:rPr>
       </w:pPr>
-      <w:bookmarkStart w:id="16" w:name="_Toc42360757"/>
+      <w:bookmarkStart w:id="15" w:name="_Toc42360757"/>
       <w:r>
         <w:rPr>
           <w:lang w:val="en-IN"/>
@@ -4973,221 +4984,63 @@
         <w:lastRenderedPageBreak/>
         <w:t>FUTURE ROADMAP</w:t>
       </w:r>
+      <w:bookmarkEnd w:id="15"/>
+    </w:p>
+    <w:p>
+      <w:pPr>
+        <w:rPr>
+          <w:lang w:val="en-IN"/>
+        </w:rPr>
+      </w:pPr>
+      <w:r>
+        <w:rPr>
+          <w:noProof/>
+          <w:lang w:val="en-IN" w:eastAsia="en-IN"/>
+        </w:rPr>
+        <w:drawing>
+          <wp:inline distT="0" distB="0" distL="0" distR="0" wp14:anchorId="5F29CF75" wp14:editId="7CC1A53A">
+            <wp:extent cx="5760720" cy="4065270"/>
+            <wp:effectExtent l="0" t="0" r="0" b="0"/>
+            <wp:docPr id="4" name="Picture 4"/>
+            <wp:cNvGraphicFramePr>
+              <a:graphicFrameLocks xmlns:a="http://schemas.openxmlformats.org/drawingml/2006/main" noChangeAspect="1"/>
+            </wp:cNvGraphicFramePr>
+            <a:graphic xmlns:a="http://schemas.openxmlformats.org/drawingml/2006/main">
+              <a:graphicData uri="http://schemas.openxmlformats.org/drawingml/2006/picture">
+                <pic:pic xmlns:pic="http://schemas.openxmlformats.org/drawingml/2006/picture">
+                  <pic:nvPicPr>
+                    <pic:cNvPr id="4" name="Solution-Roadmap.png"/>
+                    <pic:cNvPicPr/>
+                  </pic:nvPicPr>
+                  <pic:blipFill>
+                    <a:blip r:embed="rId27">
+                      <a:extLst>
+                        <a:ext uri="{28A0092B-C50C-407E-A947-70E740481C1C}">
+                          <a14:useLocalDpi xmlns:a14="http://schemas.microsoft.com/office/drawing/2010/main" val="0"/>
+                        </a:ext>
+                      </a:extLst>
+                    </a:blip>
+                    <a:stretch>
+                      <a:fillRect/>
+                    </a:stretch>
+                  </pic:blipFill>
+                  <pic:spPr>
+                    <a:xfrm>
+                      <a:off x="0" y="0"/>
+                      <a:ext cx="5760720" cy="4065270"/>
+                    </a:xfrm>
+                    <a:prstGeom prst="rect">
+                      <a:avLst/>
+                    </a:prstGeom>
+                  </pic:spPr>
+                </pic:pic>
+              </a:graphicData>
+            </a:graphic>
+          </wp:inline>
+        </w:drawing>
+      </w:r>
+      <w:bookmarkStart w:id="16" w:name="_GoBack"/>
       <w:bookmarkEnd w:id="16"/>
-    </w:p>
-    <w:p>
-      <w:pPr>
-        <w:pStyle w:val="ListParagraph"/>
-        <w:numPr>
-          <w:ilvl w:val="0"/>
-          <w:numId w:val="6"/>
-        </w:numPr>
-        <w:rPr>
-          <w:sz w:val="24"/>
-          <w:szCs w:val="24"/>
-          <w:lang w:val="en-IN"/>
-        </w:rPr>
-      </w:pPr>
-      <w:r>
-        <w:rPr>
-          <w:sz w:val="24"/>
-          <w:szCs w:val="24"/>
-          <w:lang w:val="en-IN"/>
-        </w:rPr>
-        <w:t>Integration with WhatsApp Channel</w:t>
-      </w:r>
-    </w:p>
-    <w:p>
-      <w:pPr>
-        <w:pStyle w:val="ListParagraph"/>
-        <w:numPr>
-          <w:ilvl w:val="0"/>
-          <w:numId w:val="6"/>
-        </w:numPr>
-        <w:rPr>
-          <w:sz w:val="24"/>
-          <w:szCs w:val="24"/>
-          <w:lang w:val="en-IN"/>
-        </w:rPr>
-      </w:pPr>
-      <w:r>
-        <w:rPr>
-          <w:sz w:val="24"/>
-          <w:szCs w:val="24"/>
-          <w:lang w:val="en-IN"/>
-        </w:rPr>
-        <w:t>Information of MSME</w:t>
-      </w:r>
-      <w:r>
-        <w:rPr>
-          <w:sz w:val="24"/>
-          <w:szCs w:val="24"/>
-          <w:lang w:val="en-IN"/>
-        </w:rPr>
-        <w:t xml:space="preserve"> data</w:t>
-      </w:r>
-      <w:r>
-        <w:rPr>
-          <w:sz w:val="24"/>
-          <w:szCs w:val="24"/>
-          <w:lang w:val="en-IN"/>
-        </w:rPr>
-        <w:t xml:space="preserve"> to be shown in the web dashboard</w:t>
-      </w:r>
-    </w:p>
-    <w:p>
-      <w:pPr>
-        <w:pStyle w:val="ListParagraph"/>
-        <w:numPr>
-          <w:ilvl w:val="0"/>
-          <w:numId w:val="6"/>
-        </w:numPr>
-        <w:rPr>
-          <w:sz w:val="24"/>
-          <w:szCs w:val="24"/>
-          <w:lang w:val="en-IN"/>
-        </w:rPr>
-      </w:pPr>
-      <w:r>
-        <w:rPr>
-          <w:sz w:val="24"/>
-          <w:szCs w:val="24"/>
-          <w:lang w:val="en-IN"/>
-        </w:rPr>
-        <w:t>More regional language support</w:t>
-      </w:r>
-    </w:p>
-    <w:p>
-      <w:pPr>
-        <w:pStyle w:val="ListParagraph"/>
-        <w:numPr>
-          <w:ilvl w:val="0"/>
-          <w:numId w:val="6"/>
-        </w:numPr>
-        <w:rPr>
-          <w:sz w:val="24"/>
-          <w:szCs w:val="24"/>
-          <w:lang w:val="en-IN"/>
-        </w:rPr>
-      </w:pPr>
-      <w:r>
-        <w:rPr>
-          <w:sz w:val="24"/>
-          <w:szCs w:val="24"/>
-          <w:lang w:val="en-IN"/>
-        </w:rPr>
-        <w:t>Login creation of various verified govt/non-govt agencies</w:t>
-      </w:r>
-    </w:p>
-    <w:p>
-      <w:pPr>
-        <w:pStyle w:val="ListParagraph"/>
-        <w:numPr>
-          <w:ilvl w:val="0"/>
-          <w:numId w:val="6"/>
-        </w:numPr>
-        <w:rPr>
-          <w:sz w:val="24"/>
-          <w:szCs w:val="24"/>
-          <w:lang w:val="en-IN"/>
-        </w:rPr>
-      </w:pPr>
-      <w:r>
-        <w:rPr>
-          <w:sz w:val="24"/>
-          <w:szCs w:val="24"/>
-          <w:lang w:val="en-IN"/>
-        </w:rPr>
-        <w:t>User login to update his/her own profile</w:t>
-      </w:r>
-    </w:p>
-    <w:p>
-      <w:pPr>
-        <w:pStyle w:val="ListParagraph"/>
-        <w:numPr>
-          <w:ilvl w:val="0"/>
-          <w:numId w:val="6"/>
-        </w:numPr>
-        <w:rPr>
-          <w:sz w:val="24"/>
-          <w:szCs w:val="24"/>
-          <w:lang w:val="en-IN"/>
-        </w:rPr>
-      </w:pPr>
-      <w:r>
-        <w:rPr>
-          <w:sz w:val="24"/>
-          <w:szCs w:val="24"/>
-          <w:lang w:val="en-IN"/>
-        </w:rPr>
-        <w:t>Android App for User registration</w:t>
-      </w:r>
-    </w:p>
-    <w:p>
-      <w:pPr>
-        <w:pStyle w:val="ListParagraph"/>
-        <w:numPr>
-          <w:ilvl w:val="0"/>
-          <w:numId w:val="6"/>
-        </w:numPr>
-        <w:rPr>
-          <w:sz w:val="24"/>
-          <w:szCs w:val="24"/>
-          <w:lang w:val="en-IN"/>
-        </w:rPr>
-      </w:pPr>
-      <w:r>
-        <w:rPr>
-          <w:sz w:val="24"/>
-          <w:szCs w:val="24"/>
-          <w:lang w:val="en-IN"/>
-        </w:rPr>
-        <w:t>Integration with other authorities to get Migrants data</w:t>
-      </w:r>
-    </w:p>
-    <w:p>
-      <w:pPr>
-        <w:pStyle w:val="ListParagraph"/>
-        <w:numPr>
-          <w:ilvl w:val="0"/>
-          <w:numId w:val="6"/>
-        </w:numPr>
-        <w:rPr>
-          <w:sz w:val="24"/>
-          <w:szCs w:val="24"/>
-          <w:lang w:val="en-IN"/>
-        </w:rPr>
-      </w:pPr>
-      <w:r>
-        <w:rPr>
-          <w:sz w:val="24"/>
-          <w:szCs w:val="24"/>
-          <w:lang w:val="en-IN"/>
-        </w:rPr>
-        <w:t>UIDAI eKYC commercial integration</w:t>
-      </w:r>
-    </w:p>
-    <w:p>
-      <w:pPr>
-        <w:pStyle w:val="ListParagraph"/>
-        <w:numPr>
-          <w:ilvl w:val="0"/>
-          <w:numId w:val="6"/>
-        </w:numPr>
-        <w:rPr>
-          <w:sz w:val="24"/>
-          <w:szCs w:val="24"/>
-          <w:lang w:val="en-IN"/>
-        </w:rPr>
-      </w:pPr>
-      <w:r>
-        <w:rPr>
-          <w:sz w:val="24"/>
-          <w:szCs w:val="24"/>
-          <w:lang w:val="en-IN"/>
-        </w:rPr>
-        <w:t>Roll out of other services with this data bank like in distress situations, rolling out medical services, PDS service, transportation service etc.</w:t>
-      </w:r>
     </w:p>
     <w:p>
       <w:pPr>
@@ -5253,7 +5106,7 @@
                     <pic:cNvPicPr/>
                   </pic:nvPicPr>
                   <pic:blipFill>
-                    <a:blip r:embed="rId26" cstate="print">
+                    <a:blip r:embed="rId28" cstate="print">
                       <a:extLst>
                         <a:ext uri="{28A0092B-C50C-407E-A947-70E740481C1C}">
                           <a14:useLocalDpi xmlns:a14="http://schemas.microsoft.com/office/drawing/2010/main" val="0"/>
@@ -5329,7 +5182,7 @@
                     <pic:cNvPicPr/>
                   </pic:nvPicPr>
                   <pic:blipFill>
-                    <a:blip r:embed="rId27">
+                    <a:blip r:embed="rId29">
                       <a:extLst>
                         <a:ext uri="{28A0092B-C50C-407E-A947-70E740481C1C}">
                           <a14:useLocalDpi xmlns:a14="http://schemas.microsoft.com/office/drawing/2010/main" val="0"/>
@@ -5472,7 +5325,7 @@
         </w:rPr>
         <w:tab/>
       </w:r>
-      <w:hyperlink r:id="rId28" w:history="1">
+      <w:hyperlink r:id="rId30" w:history="1">
         <w:r>
           <w:rPr>
             <w:rStyle w:val="Hyperlink"/>
@@ -5521,7 +5374,7 @@
         </w:rPr>
         <w:tab/>
       </w:r>
-      <w:hyperlink r:id="rId29" w:history="1">
+      <w:hyperlink r:id="rId31" w:history="1">
         <w:r>
           <w:rPr>
             <w:rStyle w:val="Hyperlink"/>
@@ -5565,7 +5418,7 @@
         </w:rPr>
         <w:tab/>
       </w:r>
-      <w:hyperlink r:id="rId30" w:history="1">
+      <w:hyperlink r:id="rId32" w:history="1">
         <w:r>
           <w:rPr>
             <w:rStyle w:val="Hyperlink"/>
@@ -5618,7 +5471,7 @@
         </w:rPr>
         <w:tab/>
       </w:r>
-      <w:hyperlink r:id="rId31" w:history="1">
+      <w:hyperlink r:id="rId33" w:history="1">
         <w:r>
           <w:rPr>
             <w:rStyle w:val="Hyperlink"/>
@@ -5672,7 +5525,7 @@
         </w:rPr>
         <w:tab/>
       </w:r>
-      <w:hyperlink r:id="rId32" w:history="1">
+      <w:hyperlink r:id="rId34" w:history="1">
         <w:r>
           <w:rPr>
             <w:rStyle w:val="Hyperlink"/>
@@ -5697,16 +5550,25 @@
           <w:rFonts w:eastAsia="Times New Roman"/>
           <w:sz w:val="24"/>
         </w:rPr>
-        <w:t>Dimple Kumawat</w:t>
-      </w:r>
+        <w:t xml:space="preserve">Dimple </w:t>
+      </w:r>
+      <w:proofErr w:type="spellStart"/>
       <w:r>
         <w:rPr>
           <w:rFonts w:eastAsia="Times New Roman"/>
           <w:sz w:val="24"/>
         </w:rPr>
+        <w:t>Kumawat</w:t>
+      </w:r>
+      <w:proofErr w:type="spellEnd"/>
+      <w:r>
+        <w:rPr>
+          <w:rFonts w:eastAsia="Times New Roman"/>
+          <w:sz w:val="24"/>
+        </w:rPr>
         <w:tab/>
       </w:r>
-      <w:hyperlink r:id="rId33" w:history="1">
+      <w:hyperlink r:id="rId35" w:history="1">
         <w:r>
           <w:rPr>
             <w:rStyle w:val="Hyperlink"/>
@@ -5775,7 +5637,7 @@
         </w:rPr>
         <w:tab/>
       </w:r>
-      <w:hyperlink r:id="rId34" w:history="1">
+      <w:hyperlink r:id="rId36" w:history="1">
         <w:r>
           <w:rPr>
             <w:rStyle w:val="Hyperlink"/>
@@ -5809,7 +5671,7 @@
         </w:rPr>
         <w:tab/>
       </w:r>
-      <w:hyperlink r:id="rId35" w:history="1">
+      <w:hyperlink r:id="rId37" w:history="1">
         <w:r>
           <w:rPr>
             <w:rStyle w:val="Hyperlink"/>
@@ -5821,10 +5683,10 @@
       </w:hyperlink>
     </w:p>
     <w:sectPr>
-      <w:headerReference w:type="even" r:id="rId36"/>
-      <w:headerReference w:type="default" r:id="rId37"/>
-      <w:footerReference w:type="default" r:id="rId38"/>
-      <w:headerReference w:type="first" r:id="rId39"/>
+      <w:headerReference w:type="even" r:id="rId38"/>
+      <w:headerReference w:type="default" r:id="rId39"/>
+      <w:footerReference w:type="default" r:id="rId40"/>
+      <w:headerReference w:type="first" r:id="rId41"/>
       <w:pgSz w:w="11906" w:h="16838"/>
       <w:pgMar w:top="1417" w:right="1417" w:bottom="1417" w:left="1417" w:header="708" w:footer="708" w:gutter="0"/>
       <w:pgNumType w:start="0"/>
@@ -8963,7 +8825,7 @@
 </file>
 
 <file path=customXml/itemProps2.xml><?xml version="1.0" encoding="utf-8"?>
-<ds:datastoreItem xmlns:ds="http://schemas.openxmlformats.org/officeDocument/2006/customXml" ds:itemID="{76D59100-27DA-4E2A-B119-6966FD72B921}">
+<ds:datastoreItem xmlns:ds="http://schemas.openxmlformats.org/officeDocument/2006/customXml" ds:itemID="{C7610A84-CB76-4B2A-9114-3A35128DAE28}">
   <ds:schemaRefs>
     <ds:schemaRef ds:uri="http://schemas.openxmlformats.org/officeDocument/2006/bibliography"/>
   </ds:schemaRefs>

</xml_diff>